<commit_message>
Rettet fra reference til online dokument, til reference til bilag
</commit_message>
<xml_diff>
--- a/Rapport og projektdokumentation/Rapport/6) Projektafgræsning.docx
+++ b/Rapport og projektdokumentation/Rapport/6) Projektafgræsning.docx
@@ -82,37 +82,14 @@
       <w:r>
         <w:t>Lenovo Yoga 2 Pro</w:t>
       </w:r>
-      <w:sdt>
-        <w:sdtPr>
-          <w:id w:val="1236821640"/>
-          <w:citation/>
-        </w:sdtPr>
-        <w:sdtContent>
-          <w:r>
-            <w:fldChar w:fldCharType="begin"/>
-          </w:r>
-          <w:r>
-            <w:instrText xml:space="preserve"> CITATION Wup14 \l 1030 </w:instrText>
-          </w:r>
-          <w:r>
-            <w:fldChar w:fldCharType="separate"/>
-          </w:r>
-          <w:r>
-            <w:rPr>
-              <w:noProof/>
-            </w:rPr>
-            <w:t xml:space="preserve"> (Wupti.com, 2014)</w:t>
-          </w:r>
-          <w:r>
-            <w:fldChar w:fldCharType="end"/>
-          </w:r>
-        </w:sdtContent>
-      </w:sdt>
       <w:r>
-        <w:t xml:space="preserve"> benyttes som platform for Fridge app.</w:t>
+        <w:t xml:space="preserve"> (bilag XX) </w:t>
       </w:r>
       <w:bookmarkStart w:id="0" w:name="_GoBack"/>
       <w:bookmarkEnd w:id="0"/>
+      <w:r>
+        <w:t>benyttes som platform for Fridge app.</w:t>
+      </w:r>
     </w:p>
     <w:sectPr>
       <w:pgSz w:w="11906" w:h="16838"/>
@@ -997,7 +974,7 @@
 </file>
 
 <file path=customXml/itemProps1.xml><?xml version="1.0" encoding="utf-8"?>
-<ds:datastoreItem xmlns:ds="http://schemas.openxmlformats.org/officeDocument/2006/customXml" ds:itemID="{ADCA8D68-314F-46A6-B1F8-A8F501EFA996}">
+<ds:datastoreItem xmlns:ds="http://schemas.openxmlformats.org/officeDocument/2006/customXml" ds:itemID="{EF27C16F-CA80-46C3-936D-54FEA6E82FE8}">
   <ds:schemaRefs>
     <ds:schemaRef ds:uri="http://schemas.openxmlformats.org/officeDocument/2006/bibliography"/>
   </ds:schemaRefs>

</xml_diff>